<commit_message>
final source code + supportive documentation
</commit_message>
<xml_diff>
--- a/Fedorenko_a.docx
+++ b/Fedorenko_a.docx
@@ -255,8 +255,6 @@
           <w:lang w:val="uk-UA"/>
         </w:rPr>
       </w:pPr>
-      <w:bookmarkStart w:id="0" w:name="_GoBack"/>
-      <w:bookmarkEnd w:id="0"/>
     </w:p>
     <w:p>
       <w:pPr>
@@ -328,7 +326,7 @@
           <w:lang w:val="uk-UA"/>
         </w:rPr>
       </w:pPr>
-      <w:bookmarkStart w:id="1" w:name="_Hlk530821230"/>
+      <w:bookmarkStart w:id="0" w:name="_Hlk530821230"/>
       <w:r>
         <w:rPr>
           <w:b/>
@@ -487,7 +485,7 @@
         <w:t xml:space="preserve">. </w:t>
       </w:r>
     </w:p>
-    <w:bookmarkEnd w:id="1"/>
+    <w:bookmarkEnd w:id="0"/>
     <w:p>
       <w:pPr>
         <w:ind w:firstLine="596"/>
@@ -723,6 +721,8 @@
         </w:rPr>
         <w:t>трекінгу</w:t>
       </w:r>
+      <w:bookmarkStart w:id="1" w:name="_GoBack"/>
+      <w:bookmarkEnd w:id="1"/>
       <w:proofErr w:type="spellEnd"/>
     </w:p>
     <w:p>
@@ -1454,26 +1454,26 @@
           <w:szCs w:val="24"/>
           <w:lang w:val="uk-UA"/>
         </w:rPr>
+        <w:t>Зручний та компактний прилад, створений із доступних елементів достатньо добре виконує свою задачу із збору даних що задовольняють поставленим вимогам до точності. Може бути використаний у системах спостереження як недорогий додаток, або може бути повноцінною системою, до того ж при подальшому розвитку з використанням покращеної практичної бази може бути значно піднятий клас точності, що в перспективі дозволяє отримати альтернативний варіант системи безпеки.</w:t>
+      </w:r>
+    </w:p>
+    <w:p>
+      <w:pPr>
+        <w:ind w:firstLine="567"/>
+        <w:jc w:val="both"/>
+        <w:rPr>
+          <w:sz w:val="24"/>
+          <w:szCs w:val="24"/>
+          <w:lang w:val="uk-UA"/>
+        </w:rPr>
+      </w:pPr>
+      <w:r>
+        <w:rPr>
+          <w:sz w:val="24"/>
+          <w:szCs w:val="24"/>
+          <w:lang w:val="uk-UA"/>
+        </w:rPr>
         <w:lastRenderedPageBreak/>
-        <w:t>Зручний та компактний прилад, створений із доступних елементів достатньо добре виконує свою задачу із збору даних що задовольняють поставленим вимогам до точності. Може бути використаний у системах спостереження як недорогий додаток, або може бути повноцінною системою, до того ж при подальшому розвитку з використанням покращеної практичної бази може бути значно піднятий клас точності, що в перспективі дозволяє отримати альтернативний варіант системи безпеки.</w:t>
-      </w:r>
-    </w:p>
-    <w:p>
-      <w:pPr>
-        <w:ind w:firstLine="567"/>
-        <w:jc w:val="both"/>
-        <w:rPr>
-          <w:sz w:val="24"/>
-          <w:szCs w:val="24"/>
-          <w:lang w:val="uk-UA"/>
-        </w:rPr>
-      </w:pPr>
-      <w:r>
-        <w:rPr>
-          <w:sz w:val="24"/>
-          <w:szCs w:val="24"/>
-          <w:lang w:val="uk-UA"/>
-        </w:rPr>
         <w:t>Програмні елементи спільно функціонують та добре розкривають потенціал приладу. Отримувані вихідні дані піддаються коректній обробці, а подальша їх візуалізація відображає те, що отримані результати несуть достатню практичну вагу за наявної бази.</w:t>
       </w:r>
     </w:p>
@@ -1623,7 +1623,7 @@
     </w:p>
     <w:sectPr>
       <w:pgSz w:w="12240" w:h="15840"/>
-      <w:pgMar w:top="993" w:right="850" w:bottom="1135" w:left="1701" w:header="720" w:footer="720" w:gutter="0"/>
+      <w:pgMar w:top="450" w:right="850" w:bottom="0" w:left="1701" w:header="720" w:footer="720" w:gutter="0"/>
       <w:cols w:space="720"/>
       <w:docGrid w:linePitch="360"/>
     </w:sectPr>

</xml_diff>